<commit_message>
Finalize list of team members
</commit_message>
<xml_diff>
--- a/Synopsis.docx
+++ b/Synopsis.docx
@@ -246,6 +246,9 @@
     <w:p>
       <w:pPr>
         <w:spacing w:after="0"/>
+        <w:rPr>
+          <w:rStyle w:val="Hyperlink"/>
+        </w:rPr>
       </w:pPr>
       <w:r>
         <w:t xml:space="preserve">Email: </w:t>
@@ -258,6 +261,128 @@
           <w:t>karthikeyan.mitmpl2022@learner.manipal.edu</w:t>
         </w:r>
       </w:hyperlink>
+    </w:p>
+    <w:p>
+      <w:pPr>
+        <w:spacing w:after="0"/>
+        <w:rPr>
+          <w:rStyle w:val="Hyperlink"/>
+        </w:rPr>
+      </w:pPr>
+    </w:p>
+    <w:p>
+      <w:pPr>
+        <w:spacing w:after="0"/>
+      </w:pPr>
+      <w:r>
+        <w:t xml:space="preserve">Name: </w:t>
+      </w:r>
+      <w:r>
+        <w:t>Arnav Jagia</w:t>
+      </w:r>
+    </w:p>
+    <w:p>
+      <w:pPr>
+        <w:spacing w:after="0"/>
+      </w:pPr>
+      <w:r>
+        <w:t xml:space="preserve">Reg. no.: </w:t>
+      </w:r>
+      <w:r>
+        <w:t>220962324</w:t>
+      </w:r>
+    </w:p>
+    <w:p>
+      <w:pPr>
+        <w:spacing w:after="0"/>
+        <w:rPr>
+          <w:color w:val="467886" w:themeColor="hyperlink"/>
+          <w:u w:val="single"/>
+        </w:rPr>
+      </w:pPr>
+      <w:r>
+        <w:t xml:space="preserve">Email: </w:t>
+      </w:r>
+      <w:hyperlink r:id="rId7" w:history="1">
+        <w:r>
+          <w:rPr>
+            <w:rStyle w:val="Hyperlink"/>
+          </w:rPr>
+          <w:t>arnav5</w:t>
+        </w:r>
+        <w:r>
+          <w:rPr>
+            <w:rStyle w:val="Hyperlink"/>
+          </w:rPr>
+          <w:t>.mitmpl2022@learner.manipal.edu</w:t>
+        </w:r>
+      </w:hyperlink>
+    </w:p>
+    <w:p>
+      <w:pPr>
+        <w:spacing w:after="0"/>
+        <w:rPr>
+          <w:color w:val="467886" w:themeColor="hyperlink"/>
+          <w:u w:val="single"/>
+        </w:rPr>
+      </w:pPr>
+    </w:p>
+    <w:p>
+      <w:pPr>
+        <w:spacing w:after="0"/>
+      </w:pPr>
+      <w:r>
+        <w:t xml:space="preserve">Name: </w:t>
+      </w:r>
+      <w:r>
+        <w:t>Ambuj Shukla</w:t>
+      </w:r>
+    </w:p>
+    <w:p>
+      <w:pPr>
+        <w:spacing w:after="0"/>
+      </w:pPr>
+      <w:r>
+        <w:t xml:space="preserve">Reg. no.: </w:t>
+      </w:r>
+      <w:r>
+        <w:t>220962338</w:t>
+      </w:r>
+    </w:p>
+    <w:p>
+      <w:pPr>
+        <w:spacing w:after="0"/>
+        <w:rPr>
+          <w:color w:val="467886" w:themeColor="hyperlink"/>
+          <w:u w:val="single"/>
+        </w:rPr>
+      </w:pPr>
+      <w:r>
+        <w:t xml:space="preserve">Email: </w:t>
+      </w:r>
+      <w:hyperlink r:id="rId8" w:history="1">
+        <w:r>
+          <w:rPr>
+            <w:rStyle w:val="Hyperlink"/>
+          </w:rPr>
+          <w:t>ambuj</w:t>
+        </w:r>
+        <w:r>
+          <w:rPr>
+            <w:rStyle w:val="Hyperlink"/>
+          </w:rPr>
+          <w:t>.mitmpl2022@learner.manipal.edu</w:t>
+        </w:r>
+      </w:hyperlink>
+    </w:p>
+    <w:p>
+      <w:pPr>
+        <w:spacing w:after="0"/>
+        <w:rPr>
+          <w:color w:val="467886" w:themeColor="hyperlink"/>
+          <w:u w:val="single"/>
+        </w:rPr>
+      </w:pPr>
     </w:p>
     <w:sectPr>
       <w:pgSz w:w="11906" w:h="16838"/>

</xml_diff>